<commit_message>
añadidos más requisitos 16-21
</commit_message>
<xml_diff>
--- a/Requisitos funcionales y Validación.docx
+++ b/Requisitos funcionales y Validación.docx
@@ -1278,15 +1278,1176 @@
     </w:p>
     <w:p>
       <w:pPr>
-        <w:pStyle w:val="ListParagraph"/>
-        <w:numPr>
-          <w:ilvl w:val="2"/>
-          <w:numId w:val="3"/>
-        </w:numPr>
-        <w:rPr/>
-      </w:pPr>
-    </w:p>
-    <w:p/>
+        <w:pStyle w:val="Normal"/>
+        <w:ind w:left="0"/>
+      </w:pPr>
+    </w:p>
+    <w:p>
+      <w:pPr>
+        <w:pStyle w:val="ListParagraph"/>
+        <w:numPr>
+          <w:ilvl w:val="0"/>
+          <w:numId w:val="3"/>
+        </w:numPr>
+        <w:rPr>
+          <w:b w:val="0"/>
+          <w:bCs w:val="0"/>
+          <w:noProof w:val="0"/>
+          <w:lang w:val="es-ES"/>
+        </w:rPr>
+      </w:pPr>
+      <w:r>
+        <w:rPr>
+          <w:b w:val="1"/>
+          <w:bCs w:val="1"/>
+        </w:rPr>
+        <w:t xml:space="preserve">RF14- </w:t>
+      </w:r>
+      <w:r>
+        <w:rPr>
+          <w:b w:val="1"/>
+          <w:bCs w:val="1"/>
+          <w:noProof w:val="0"/>
+          <w:lang w:val="es-ES"/>
+        </w:rPr>
+        <w:t xml:space="preserve">Integración de Reconocimiento de Voz: </w:t>
+      </w:r>
+      <w:r>
+        <w:rPr>
+          <w:b w:val="0"/>
+          <w:bCs w:val="0"/>
+          <w:noProof w:val="0"/>
+          <w:lang w:val="es-ES"/>
+        </w:rPr>
+        <w:t>El sistema debe tener la capacidad de reconocer y traducir automáticamente el texto a partir de grabaciones de voz. Esto ampliará la funcionalidad para usuarios que prefieren ingresar información de esta manera.</w:t>
+      </w:r>
+    </w:p>
+    <w:p>
+      <w:pPr>
+        <w:pStyle w:val="ListParagraph"/>
+        <w:numPr>
+          <w:ilvl w:val="1"/>
+          <w:numId w:val="3"/>
+        </w:numPr>
+        <w:spacing w:before="300" w:beforeAutospacing="off" w:after="300" w:afterAutospacing="off"/>
+        <w:rPr>
+          <w:b w:val="0"/>
+          <w:bCs w:val="0"/>
+          <w:noProof w:val="0"/>
+          <w:lang w:val="es-ES"/>
+        </w:rPr>
+      </w:pPr>
+      <w:r>
+        <w:rPr>
+          <w:b w:val="0"/>
+          <w:bCs w:val="0"/>
+          <w:noProof w:val="0"/>
+          <w:lang w:val="es-ES"/>
+        </w:rPr>
+        <w:t>Validación:</w:t>
+      </w:r>
+    </w:p>
+    <w:p>
+      <w:pPr>
+        <w:pStyle w:val="ListParagraph"/>
+        <w:numPr>
+          <w:ilvl w:val="2"/>
+          <w:numId w:val="3"/>
+        </w:numPr>
+        <w:spacing w:before="0" w:beforeAutospacing="off" w:after="0" w:afterAutospacing="off"/>
+        <w:rPr>
+          <w:b w:val="0"/>
+          <w:bCs w:val="0"/>
+          <w:noProof w:val="0"/>
+          <w:lang w:val="es-ES"/>
+        </w:rPr>
+      </w:pPr>
+      <w:r>
+        <w:rPr>
+          <w:b w:val="0"/>
+          <w:bCs w:val="0"/>
+          <w:noProof w:val="0"/>
+          <w:lang w:val="es-ES"/>
+        </w:rPr>
+        <w:t>El sistema debe ser capaz de transcribir con precisión la voz a texto manuscrito.</w:t>
+      </w:r>
+    </w:p>
+    <w:p>
+      <w:pPr>
+        <w:pStyle w:val="ListParagraph"/>
+        <w:numPr>
+          <w:ilvl w:val="2"/>
+          <w:numId w:val="3"/>
+        </w:numPr>
+        <w:spacing w:before="0" w:beforeAutospacing="off" w:after="0" w:afterAutospacing="off"/>
+        <w:rPr>
+          <w:b w:val="0"/>
+          <w:bCs w:val="0"/>
+          <w:noProof w:val="0"/>
+          <w:lang w:val="es-ES"/>
+        </w:rPr>
+      </w:pPr>
+      <w:r>
+        <w:rPr>
+          <w:b w:val="0"/>
+          <w:bCs w:val="0"/>
+          <w:noProof w:val="0"/>
+          <w:lang w:val="es-ES"/>
+        </w:rPr>
+        <w:t>La traducción de las transcripciones de voz debe cumplir con los mismos estándares de precisión que las traducciones de texto manuscrito.</w:t>
+      </w:r>
+    </w:p>
+    <w:p>
+      <w:pPr>
+        <w:pStyle w:val="ListParagraph"/>
+        <w:numPr>
+          <w:ilvl w:val="2"/>
+          <w:numId w:val="3"/>
+        </w:numPr>
+        <w:spacing w:before="0" w:beforeAutospacing="off" w:after="0" w:afterAutospacing="off"/>
+        <w:rPr>
+          <w:b w:val="0"/>
+          <w:bCs w:val="0"/>
+          <w:noProof w:val="0"/>
+          <w:lang w:val="es-ES"/>
+        </w:rPr>
+      </w:pPr>
+      <w:r>
+        <w:rPr>
+          <w:b w:val="0"/>
+          <w:bCs w:val="0"/>
+          <w:noProof w:val="0"/>
+          <w:lang w:val="es-ES"/>
+        </w:rPr>
+        <w:t>Los usuarios deben poder cargar grabaciones de voz y recibir traducciones precisas.</w:t>
+      </w:r>
+    </w:p>
+    <w:p>
+      <w:pPr>
+        <w:pStyle w:val="ListParagraph"/>
+        <w:numPr>
+          <w:ilvl w:val="0"/>
+          <w:numId w:val="3"/>
+        </w:numPr>
+        <w:spacing w:before="0" w:beforeAutospacing="off" w:after="0" w:afterAutospacing="off"/>
+        <w:rPr>
+          <w:b w:val="0"/>
+          <w:bCs w:val="0"/>
+          <w:noProof w:val="0"/>
+          <w:lang w:val="es-ES"/>
+        </w:rPr>
+      </w:pPr>
+      <w:r>
+        <w:rPr>
+          <w:b w:val="1"/>
+          <w:bCs w:val="1"/>
+          <w:noProof w:val="0"/>
+          <w:lang w:val="es-ES"/>
+        </w:rPr>
+        <w:t>RF15- Escalabilidad de servidores:</w:t>
+      </w:r>
+      <w:r>
+        <w:rPr>
+          <w:b w:val="1"/>
+          <w:bCs w:val="1"/>
+          <w:noProof w:val="0"/>
+          <w:lang w:val="es-ES"/>
+        </w:rPr>
+        <w:t xml:space="preserve"> </w:t>
+      </w:r>
+      <w:r>
+        <w:rPr>
+          <w:b w:val="0"/>
+          <w:bCs w:val="0"/>
+          <w:noProof w:val="0"/>
+          <w:lang w:val="es-ES"/>
+        </w:rPr>
+        <w:t xml:space="preserve">El sistema debe estar diseñado para ser escalable, es decir, que sea capaz de manejar un crecimiento significativo de carga de trabajo y del </w:t>
+      </w:r>
+      <w:r>
+        <w:rPr>
+          <w:b w:val="0"/>
+          <w:bCs w:val="0"/>
+          <w:noProof w:val="0"/>
+          <w:lang w:val="es-ES"/>
+        </w:rPr>
+        <w:t>número</w:t>
+      </w:r>
+      <w:r>
+        <w:rPr>
+          <w:b w:val="0"/>
+          <w:bCs w:val="0"/>
+          <w:noProof w:val="0"/>
+          <w:lang w:val="es-ES"/>
+        </w:rPr>
+        <w:t xml:space="preserve"> de usuarios sin </w:t>
+      </w:r>
+      <w:r>
+        <w:rPr>
+          <w:b w:val="0"/>
+          <w:bCs w:val="0"/>
+          <w:noProof w:val="0"/>
+          <w:lang w:val="es-ES"/>
+        </w:rPr>
+        <w:t>que empeore el rendimiento.</w:t>
+      </w:r>
+    </w:p>
+    <w:p>
+      <w:pPr>
+        <w:pStyle w:val="ListParagraph"/>
+        <w:numPr>
+          <w:ilvl w:val="1"/>
+          <w:numId w:val="3"/>
+        </w:numPr>
+        <w:spacing w:before="0" w:beforeAutospacing="off" w:after="0" w:afterAutospacing="off"/>
+        <w:rPr>
+          <w:b w:val="0"/>
+          <w:bCs w:val="0"/>
+          <w:noProof w:val="0"/>
+          <w:lang w:val="es-ES"/>
+        </w:rPr>
+      </w:pPr>
+      <w:r>
+        <w:rPr>
+          <w:b w:val="0"/>
+          <w:bCs w:val="0"/>
+          <w:noProof w:val="0"/>
+          <w:lang w:val="es-ES"/>
+        </w:rPr>
+        <w:t>Validación:</w:t>
+      </w:r>
+    </w:p>
+    <w:p>
+      <w:pPr>
+        <w:pStyle w:val="ListParagraph"/>
+        <w:numPr>
+          <w:ilvl w:val="2"/>
+          <w:numId w:val="3"/>
+        </w:numPr>
+        <w:spacing w:before="0" w:beforeAutospacing="off" w:after="0" w:afterAutospacing="off"/>
+        <w:rPr>
+          <w:b w:val="0"/>
+          <w:bCs w:val="0"/>
+          <w:noProof w:val="0"/>
+          <w:lang w:val="es-ES"/>
+        </w:rPr>
+      </w:pPr>
+      <w:r>
+        <w:rPr>
+          <w:b w:val="0"/>
+          <w:bCs w:val="0"/>
+          <w:noProof w:val="0"/>
+          <w:lang w:val="es-ES"/>
+        </w:rPr>
+        <w:t xml:space="preserve">Se realizarán pruebas de carga para evaluar la capacidad del sistema para manejar </w:t>
+      </w:r>
+      <w:r>
+        <w:rPr>
+          <w:b w:val="0"/>
+          <w:bCs w:val="0"/>
+          <w:noProof w:val="0"/>
+          <w:lang w:val="es-ES"/>
+        </w:rPr>
+        <w:t>un aumento de usuarios y de solicitudes de traducción.</w:t>
+      </w:r>
+    </w:p>
+    <w:p>
+      <w:pPr>
+        <w:pStyle w:val="ListParagraph"/>
+        <w:numPr>
+          <w:ilvl w:val="2"/>
+          <w:numId w:val="3"/>
+        </w:numPr>
+        <w:spacing w:before="0" w:beforeAutospacing="off" w:after="0" w:afterAutospacing="off"/>
+        <w:rPr>
+          <w:b w:val="0"/>
+          <w:bCs w:val="0"/>
+          <w:noProof w:val="0"/>
+          <w:lang w:val="es-ES"/>
+        </w:rPr>
+      </w:pPr>
+      <w:r>
+        <w:rPr>
+          <w:b w:val="0"/>
+          <w:bCs w:val="0"/>
+          <w:noProof w:val="0"/>
+          <w:lang w:val="es-ES"/>
+        </w:rPr>
+        <w:t>El sistema debe ser capaz de escalar automáticamente en respuesta a la demanda, utilizando recursos adicionales cuando sea necesario.</w:t>
+      </w:r>
+    </w:p>
+    <w:p>
+      <w:pPr>
+        <w:pStyle w:val="ListParagraph"/>
+        <w:numPr>
+          <w:ilvl w:val="0"/>
+          <w:numId w:val="3"/>
+        </w:numPr>
+        <w:spacing w:before="0" w:beforeAutospacing="off" w:after="0" w:afterAutospacing="off"/>
+        <w:rPr>
+          <w:noProof w:val="0"/>
+          <w:lang w:val="es-ES"/>
+        </w:rPr>
+      </w:pPr>
+      <w:r>
+        <w:rPr>
+          <w:b w:val="1"/>
+          <w:bCs w:val="1"/>
+          <w:noProof w:val="0"/>
+          <w:lang w:val="es-ES"/>
+        </w:rPr>
+        <w:t>RF16- Traducción de documentos en Lote</w:t>
+      </w:r>
+      <w:r>
+        <w:rPr>
+          <w:b w:val="0"/>
+          <w:bCs w:val="0"/>
+          <w:noProof w:val="0"/>
+          <w:lang w:val="es-ES"/>
+        </w:rPr>
+        <w:t>:</w:t>
+      </w:r>
+      <w:r>
+        <w:rPr>
+          <w:b w:val="0"/>
+          <w:bCs w:val="0"/>
+          <w:noProof w:val="0"/>
+          <w:lang w:val="es-ES"/>
+        </w:rPr>
+        <w:t xml:space="preserve"> El sistema debe permitir a los usuarios cargar y traducir múltiples documentos de manera simultánea, lo que agiliza el proceso de traducción de grandes cantidades de contenido.</w:t>
+      </w:r>
+    </w:p>
+    <w:p>
+      <w:pPr>
+        <w:pStyle w:val="ListParagraph"/>
+        <w:numPr>
+          <w:ilvl w:val="1"/>
+          <w:numId w:val="3"/>
+        </w:numPr>
+        <w:spacing w:before="0" w:beforeAutospacing="off" w:after="0" w:afterAutospacing="off"/>
+        <w:rPr>
+          <w:noProof w:val="0"/>
+          <w:lang w:val="es-ES"/>
+        </w:rPr>
+      </w:pPr>
+      <w:r>
+        <w:rPr>
+          <w:b w:val="0"/>
+          <w:bCs w:val="0"/>
+          <w:noProof w:val="0"/>
+          <w:lang w:val="es-ES"/>
+        </w:rPr>
+        <w:t xml:space="preserve">Validación: </w:t>
+      </w:r>
+    </w:p>
+    <w:p>
+      <w:pPr>
+        <w:pStyle w:val="ListParagraph"/>
+        <w:numPr>
+          <w:ilvl w:val="2"/>
+          <w:numId w:val="3"/>
+        </w:numPr>
+        <w:spacing w:before="0" w:beforeAutospacing="off" w:after="0" w:afterAutospacing="off"/>
+        <w:rPr>
+          <w:noProof w:val="0"/>
+          <w:lang w:val="es-ES"/>
+        </w:rPr>
+      </w:pPr>
+      <w:r>
+        <w:rPr>
+          <w:b w:val="0"/>
+          <w:bCs w:val="0"/>
+          <w:noProof w:val="0"/>
+          <w:lang w:val="es-ES"/>
+        </w:rPr>
+        <w:t>Los usuarios deben poder seleccionar y cargar varios documentos al mismo tiempo.</w:t>
+      </w:r>
+    </w:p>
+    <w:p>
+      <w:pPr>
+        <w:pStyle w:val="ListParagraph"/>
+        <w:numPr>
+          <w:ilvl w:val="2"/>
+          <w:numId w:val="3"/>
+        </w:numPr>
+        <w:spacing w:before="0" w:beforeAutospacing="off" w:after="0" w:afterAutospacing="off"/>
+        <w:rPr>
+          <w:noProof w:val="0"/>
+          <w:lang w:val="es-ES"/>
+        </w:rPr>
+      </w:pPr>
+      <w:r>
+        <w:rPr>
+          <w:b w:val="0"/>
+          <w:bCs w:val="0"/>
+          <w:noProof w:val="0"/>
+          <w:lang w:val="es-ES"/>
+        </w:rPr>
+        <w:t>El sistema deberá traducir cada documento de manera precisa.</w:t>
+      </w:r>
+    </w:p>
+    <w:p>
+      <w:pPr>
+        <w:pStyle w:val="ListParagraph"/>
+        <w:numPr>
+          <w:ilvl w:val="0"/>
+          <w:numId w:val="3"/>
+        </w:numPr>
+        <w:spacing w:before="0" w:beforeAutospacing="off" w:after="0" w:afterAutospacing="off"/>
+        <w:rPr>
+          <w:b w:val="0"/>
+          <w:bCs w:val="0"/>
+          <w:noProof w:val="0"/>
+          <w:lang w:val="es-ES"/>
+        </w:rPr>
+      </w:pPr>
+      <w:r>
+        <w:rPr>
+          <w:b w:val="1"/>
+          <w:bCs w:val="1"/>
+          <w:noProof w:val="0"/>
+          <w:lang w:val="es-ES"/>
+        </w:rPr>
+        <w:t>RF17- Seguimiento y registro de actividades:</w:t>
+      </w:r>
+      <w:r>
+        <w:rPr>
+          <w:b w:val="1"/>
+          <w:bCs w:val="1"/>
+          <w:noProof w:val="0"/>
+          <w:lang w:val="es-ES"/>
+        </w:rPr>
+        <w:t xml:space="preserve"> </w:t>
+      </w:r>
+      <w:r>
+        <w:rPr>
+          <w:b w:val="0"/>
+          <w:bCs w:val="0"/>
+          <w:noProof w:val="0"/>
+          <w:lang w:val="es-ES"/>
+        </w:rPr>
+        <w:t>El sistema debe mantener un registro detallado de las traducciones llevad</w:t>
+      </w:r>
+      <w:r>
+        <w:rPr>
+          <w:b w:val="0"/>
+          <w:bCs w:val="0"/>
+          <w:noProof w:val="0"/>
+          <w:lang w:val="es-ES"/>
+        </w:rPr>
+        <w:t>as a cabo.</w:t>
+      </w:r>
+    </w:p>
+    <w:p>
+      <w:pPr>
+        <w:pStyle w:val="ListParagraph"/>
+        <w:numPr>
+          <w:ilvl w:val="1"/>
+          <w:numId w:val="3"/>
+        </w:numPr>
+        <w:spacing w:before="0" w:beforeAutospacing="off" w:after="0" w:afterAutospacing="off"/>
+        <w:rPr>
+          <w:b w:val="0"/>
+          <w:bCs w:val="0"/>
+          <w:noProof w:val="0"/>
+          <w:lang w:val="es-ES"/>
+        </w:rPr>
+      </w:pPr>
+      <w:r>
+        <w:rPr>
+          <w:b w:val="0"/>
+          <w:bCs w:val="0"/>
+          <w:noProof w:val="0"/>
+          <w:lang w:val="es-ES"/>
+        </w:rPr>
+        <w:t>Validación</w:t>
+      </w:r>
+      <w:r>
+        <w:rPr>
+          <w:b w:val="0"/>
+          <w:bCs w:val="0"/>
+          <w:noProof w:val="0"/>
+          <w:lang w:val="es-ES"/>
+        </w:rPr>
+        <w:t xml:space="preserve">: </w:t>
+      </w:r>
+    </w:p>
+    <w:p>
+      <w:pPr>
+        <w:pStyle w:val="ListParagraph"/>
+        <w:numPr>
+          <w:ilvl w:val="2"/>
+          <w:numId w:val="3"/>
+        </w:numPr>
+        <w:spacing w:before="0" w:beforeAutospacing="off" w:after="0" w:afterAutospacing="off"/>
+        <w:rPr>
+          <w:b w:val="0"/>
+          <w:bCs w:val="0"/>
+          <w:noProof w:val="0"/>
+          <w:lang w:val="es-ES"/>
+        </w:rPr>
+      </w:pPr>
+      <w:r>
+        <w:rPr>
+          <w:b w:val="0"/>
+          <w:bCs w:val="0"/>
+          <w:noProof w:val="0"/>
+          <w:lang w:val="es-ES"/>
+        </w:rPr>
+        <w:t>El sistema debe generar registros de actividad que incluyan informacion sobre las solicitudes de traducción, cambios realizados etc.</w:t>
+      </w:r>
+    </w:p>
+    <w:p>
+      <w:pPr>
+        <w:pStyle w:val="ListParagraph"/>
+        <w:numPr>
+          <w:ilvl w:val="2"/>
+          <w:numId w:val="3"/>
+        </w:numPr>
+        <w:spacing w:before="0" w:beforeAutospacing="off" w:after="0" w:afterAutospacing="off"/>
+        <w:rPr>
+          <w:b w:val="0"/>
+          <w:bCs w:val="0"/>
+          <w:noProof w:val="0"/>
+          <w:lang w:val="es-ES"/>
+        </w:rPr>
+      </w:pPr>
+      <w:r>
+        <w:rPr>
+          <w:b w:val="0"/>
+          <w:bCs w:val="0"/>
+          <w:noProof w:val="0"/>
+          <w:lang w:val="es-ES"/>
+        </w:rPr>
+        <w:t>El registro debe ser accesible para los administradores y ser capaces de exportarlos</w:t>
+      </w:r>
+    </w:p>
+    <w:p>
+      <w:pPr>
+        <w:pStyle w:val="ListParagraph"/>
+        <w:numPr>
+          <w:ilvl w:val="0"/>
+          <w:numId w:val="3"/>
+        </w:numPr>
+        <w:rPr>
+          <w:noProof w:val="0"/>
+          <w:lang w:val="es-ES"/>
+        </w:rPr>
+      </w:pPr>
+      <w:r>
+        <w:rPr>
+          <w:b w:val="1"/>
+          <w:bCs w:val="1"/>
+        </w:rPr>
+        <w:t>RF18 - Encriptación de datos de usuarios:</w:t>
+      </w:r>
+      <w:r>
+        <w:rPr>
+          <w:b w:val="0"/>
+          <w:bCs w:val="0"/>
+        </w:rPr>
+        <w:t xml:space="preserve"> </w:t>
+      </w:r>
+      <w:r>
+        <w:rPr>
+          <w:b w:val="0"/>
+          <w:bCs w:val="0"/>
+          <w:noProof w:val="0"/>
+          <w:lang w:val="es-ES"/>
+        </w:rPr>
+        <w:t>El sistema debe garantizar que los datos de los usuarios, incluyendo textos manuscritos y traducciones, estén protegidos mediante encriptación, de manera que solo los usuarios autorizados puedan acceder a la información.</w:t>
+      </w:r>
+    </w:p>
+    <w:p>
+      <w:pPr>
+        <w:pStyle w:val="ListParagraph"/>
+        <w:numPr>
+          <w:ilvl w:val="1"/>
+          <w:numId w:val="3"/>
+        </w:numPr>
+        <w:rPr>
+          <w:noProof w:val="0"/>
+          <w:lang w:val="es-ES"/>
+        </w:rPr>
+      </w:pPr>
+      <w:r>
+        <w:rPr>
+          <w:b w:val="0"/>
+          <w:bCs w:val="0"/>
+          <w:noProof w:val="0"/>
+          <w:lang w:val="es-ES"/>
+        </w:rPr>
+        <w:t>Validación</w:t>
+      </w:r>
+      <w:r>
+        <w:rPr>
+          <w:b w:val="0"/>
+          <w:bCs w:val="0"/>
+          <w:noProof w:val="0"/>
+          <w:lang w:val="es-ES"/>
+        </w:rPr>
+        <w:t xml:space="preserve">: </w:t>
+      </w:r>
+    </w:p>
+    <w:p>
+      <w:pPr>
+        <w:pStyle w:val="ListParagraph"/>
+        <w:numPr>
+          <w:ilvl w:val="2"/>
+          <w:numId w:val="3"/>
+        </w:numPr>
+        <w:rPr>
+          <w:noProof w:val="0"/>
+          <w:lang w:val="es-ES"/>
+        </w:rPr>
+      </w:pPr>
+      <w:r>
+        <w:rPr>
+          <w:b w:val="0"/>
+          <w:bCs w:val="0"/>
+          <w:noProof w:val="0"/>
+          <w:lang w:val="es-ES"/>
+        </w:rPr>
+        <w:t>Todos los datos de los usuarios almacenados en el sistema deben estar encriptados utilizando estándares de seguridad reconocidos para que no sean legibles.</w:t>
+      </w:r>
+    </w:p>
+    <w:p>
+      <w:pPr>
+        <w:pStyle w:val="ListParagraph"/>
+        <w:numPr>
+          <w:ilvl w:val="2"/>
+          <w:numId w:val="3"/>
+        </w:numPr>
+        <w:rPr>
+          <w:b w:val="0"/>
+          <w:bCs w:val="0"/>
+          <w:noProof w:val="0"/>
+          <w:lang w:val="es-ES"/>
+        </w:rPr>
+      </w:pPr>
+      <w:r>
+        <w:rPr>
+          <w:b w:val="0"/>
+          <w:bCs w:val="0"/>
+          <w:noProof w:val="0"/>
+          <w:lang w:val="es-ES"/>
+        </w:rPr>
+        <w:t>Se deben establecer procedimientos de gestión de claves de encriptación seguras para evitar accesos no autorizados</w:t>
+      </w:r>
+    </w:p>
+    <w:p>
+      <w:pPr>
+        <w:pStyle w:val="ListParagraph"/>
+        <w:numPr>
+          <w:ilvl w:val="0"/>
+          <w:numId w:val="3"/>
+        </w:numPr>
+        <w:rPr>
+          <w:b w:val="0"/>
+          <w:bCs w:val="0"/>
+          <w:noProof w:val="0"/>
+          <w:lang w:val="es-ES"/>
+        </w:rPr>
+      </w:pPr>
+      <w:r>
+        <w:rPr>
+          <w:b w:val="1"/>
+          <w:bCs w:val="1"/>
+          <w:noProof w:val="0"/>
+          <w:lang w:val="es-ES"/>
+        </w:rPr>
+        <w:t>RF19 – Registro de usuarios e inicio de sesión:</w:t>
+      </w:r>
+      <w:r>
+        <w:rPr>
+          <w:b w:val="0"/>
+          <w:bCs w:val="0"/>
+          <w:noProof w:val="0"/>
+          <w:lang w:val="es-ES"/>
+        </w:rPr>
+        <w:t xml:space="preserve"> El sistema debe permitir </w:t>
+      </w:r>
+      <w:r>
+        <w:rPr>
+          <w:b w:val="0"/>
+          <w:bCs w:val="0"/>
+          <w:noProof w:val="0"/>
+          <w:lang w:val="es-ES"/>
+        </w:rPr>
+        <w:t>a los usuarios</w:t>
+      </w:r>
+      <w:r>
+        <w:rPr>
+          <w:b w:val="0"/>
+          <w:bCs w:val="0"/>
+          <w:noProof w:val="0"/>
+          <w:lang w:val="es-ES"/>
+        </w:rPr>
+        <w:t xml:space="preserve"> obtener una cuenta </w:t>
+      </w:r>
+      <w:r>
+        <w:rPr>
+          <w:b w:val="0"/>
+          <w:bCs w:val="0"/>
+          <w:noProof w:val="0"/>
+          <w:lang w:val="es-ES"/>
+        </w:rPr>
+        <w:t>registrándose</w:t>
+      </w:r>
+      <w:r>
+        <w:rPr>
+          <w:b w:val="0"/>
+          <w:bCs w:val="0"/>
+          <w:noProof w:val="0"/>
+          <w:lang w:val="es-ES"/>
+        </w:rPr>
+        <w:t xml:space="preserve"> e iniciar </w:t>
+      </w:r>
+      <w:r>
+        <w:rPr>
+          <w:b w:val="0"/>
+          <w:bCs w:val="0"/>
+          <w:noProof w:val="0"/>
+          <w:lang w:val="es-ES"/>
+        </w:rPr>
+        <w:t>sesión</w:t>
+      </w:r>
+      <w:r>
+        <w:rPr>
+          <w:b w:val="0"/>
+          <w:bCs w:val="0"/>
+          <w:noProof w:val="0"/>
+          <w:lang w:val="es-ES"/>
+        </w:rPr>
+        <w:t xml:space="preserve"> de manera segura para </w:t>
+      </w:r>
+      <w:r>
+        <w:rPr>
+          <w:b w:val="0"/>
+          <w:bCs w:val="0"/>
+          <w:noProof w:val="0"/>
+          <w:lang w:val="es-ES"/>
+        </w:rPr>
+        <w:t>acceder a las funcionalidades.</w:t>
+      </w:r>
+    </w:p>
+    <w:p>
+      <w:pPr>
+        <w:pStyle w:val="ListParagraph"/>
+        <w:numPr>
+          <w:ilvl w:val="1"/>
+          <w:numId w:val="3"/>
+        </w:numPr>
+        <w:rPr>
+          <w:b w:val="0"/>
+          <w:bCs w:val="0"/>
+          <w:noProof w:val="0"/>
+          <w:lang w:val="es-ES"/>
+        </w:rPr>
+      </w:pPr>
+      <w:r>
+        <w:rPr>
+          <w:b w:val="0"/>
+          <w:bCs w:val="0"/>
+          <w:noProof w:val="0"/>
+          <w:lang w:val="es-ES"/>
+        </w:rPr>
+        <w:t xml:space="preserve">Validación: </w:t>
+      </w:r>
+    </w:p>
+    <w:p>
+      <w:pPr>
+        <w:pStyle w:val="ListParagraph"/>
+        <w:numPr>
+          <w:ilvl w:val="2"/>
+          <w:numId w:val="1"/>
+        </w:numPr>
+        <w:rPr>
+          <w:b w:val="0"/>
+          <w:bCs w:val="0"/>
+          <w:noProof w:val="0"/>
+          <w:lang w:val="es-ES"/>
+        </w:rPr>
+      </w:pPr>
+      <w:r>
+        <w:rPr>
+          <w:b w:val="0"/>
+          <w:bCs w:val="0"/>
+          <w:noProof w:val="0"/>
+          <w:lang w:val="es-ES"/>
+        </w:rPr>
+        <w:t>Los usuarios deben poder completar un proceso de registro que incluya la creación de un nombre de usuario y una contraseña segura.</w:t>
+      </w:r>
+    </w:p>
+    <w:p>
+      <w:pPr>
+        <w:pStyle w:val="ListParagraph"/>
+        <w:numPr>
+          <w:ilvl w:val="2"/>
+          <w:numId w:val="1"/>
+        </w:numPr>
+        <w:rPr>
+          <w:b w:val="0"/>
+          <w:bCs w:val="0"/>
+          <w:noProof w:val="0"/>
+          <w:lang w:val="es-ES"/>
+        </w:rPr>
+      </w:pPr>
+      <w:r>
+        <w:rPr>
+          <w:b w:val="0"/>
+          <w:bCs w:val="0"/>
+          <w:noProof w:val="0"/>
+          <w:lang w:val="es-ES"/>
+        </w:rPr>
+        <w:t>Los usuarios deben poder iniciar sesión de manera segura utilizando su nombre de usuario y contraseña.</w:t>
+      </w:r>
+    </w:p>
+    <w:p>
+      <w:pPr>
+        <w:pStyle w:val="ListParagraph"/>
+        <w:numPr>
+          <w:ilvl w:val="0"/>
+          <w:numId w:val="1"/>
+        </w:numPr>
+        <w:rPr>
+          <w:noProof w:val="0"/>
+          <w:lang w:val="es-ES"/>
+        </w:rPr>
+      </w:pPr>
+      <w:r>
+        <w:rPr>
+          <w:b w:val="1"/>
+          <w:bCs w:val="1"/>
+          <w:noProof w:val="0"/>
+          <w:lang w:val="es-ES"/>
+        </w:rPr>
+        <w:t xml:space="preserve">RF20 - Validación de Correo electrónico en el registro: </w:t>
+      </w:r>
+      <w:r>
+        <w:rPr>
+          <w:b w:val="0"/>
+          <w:bCs w:val="0"/>
+          <w:noProof w:val="0"/>
+          <w:lang w:val="es-ES"/>
+        </w:rPr>
+        <w:t>El sistema debe implementar un proceso de validación de correo electrónico durante el registro de usuarios para asegurarse de que las direcciones de correo electrónico proporcionadas sean válidas y accesibles.</w:t>
+      </w:r>
+    </w:p>
+    <w:p>
+      <w:pPr>
+        <w:pStyle w:val="ListParagraph"/>
+        <w:numPr>
+          <w:ilvl w:val="1"/>
+          <w:numId w:val="1"/>
+        </w:numPr>
+        <w:rPr>
+          <w:noProof w:val="0"/>
+          <w:lang w:val="es-ES"/>
+        </w:rPr>
+      </w:pPr>
+      <w:r>
+        <w:rPr>
+          <w:b w:val="0"/>
+          <w:bCs w:val="0"/>
+          <w:noProof w:val="0"/>
+          <w:lang w:val="es-ES"/>
+        </w:rPr>
+        <w:t xml:space="preserve">Validación: </w:t>
+      </w:r>
+    </w:p>
+    <w:p>
+      <w:pPr>
+        <w:pStyle w:val="ListParagraph"/>
+        <w:numPr>
+          <w:ilvl w:val="2"/>
+          <w:numId w:val="1"/>
+        </w:numPr>
+        <w:rPr>
+          <w:noProof w:val="0"/>
+          <w:lang w:val="es-ES"/>
+        </w:rPr>
+      </w:pPr>
+      <w:r>
+        <w:rPr>
+          <w:b w:val="0"/>
+          <w:bCs w:val="0"/>
+          <w:noProof w:val="0"/>
+          <w:lang w:val="es-ES"/>
+        </w:rPr>
+        <w:t>Después</w:t>
+      </w:r>
+      <w:r>
+        <w:rPr>
+          <w:b w:val="0"/>
+          <w:bCs w:val="0"/>
+          <w:noProof w:val="0"/>
+          <w:lang w:val="es-ES"/>
+        </w:rPr>
+        <w:t xml:space="preserve"> de completar un registro el usuario debe recibir un correo a la dirección registrada.</w:t>
+      </w:r>
+    </w:p>
+    <w:p>
+      <w:pPr>
+        <w:pStyle w:val="ListParagraph"/>
+        <w:numPr>
+          <w:ilvl w:val="2"/>
+          <w:numId w:val="1"/>
+        </w:numPr>
+        <w:rPr>
+          <w:b w:val="0"/>
+          <w:bCs w:val="0"/>
+          <w:noProof w:val="0"/>
+          <w:lang w:val="es-ES"/>
+        </w:rPr>
+      </w:pPr>
+      <w:r>
+        <w:rPr>
+          <w:b w:val="0"/>
+          <w:bCs w:val="0"/>
+          <w:noProof w:val="0"/>
+          <w:lang w:val="es-ES"/>
+        </w:rPr>
+        <w:t>El mensaje de validación debe contener un enlace o un código de verificación que el usuario debe utilizar para confirmar la autenticidad de su dirección de correo electrónico.</w:t>
+      </w:r>
+    </w:p>
+    <w:p>
+      <w:pPr>
+        <w:pStyle w:val="ListParagraph"/>
+        <w:numPr>
+          <w:ilvl w:val="2"/>
+          <w:numId w:val="1"/>
+        </w:numPr>
+        <w:spacing w:before="0" w:beforeAutospacing="off" w:after="0" w:afterAutospacing="off"/>
+        <w:rPr>
+          <w:b w:val="0"/>
+          <w:bCs w:val="0"/>
+          <w:noProof w:val="0"/>
+          <w:lang w:val="es-ES"/>
+        </w:rPr>
+      </w:pPr>
+      <w:r>
+        <w:rPr>
+          <w:b w:val="0"/>
+          <w:bCs w:val="0"/>
+          <w:noProof w:val="0"/>
+          <w:lang w:val="es-ES"/>
+        </w:rPr>
+        <w:t>El usuario debe hacer clic en el enlace de validación o ingresar el código de verificación correctamente para que su cuenta se considere activada y totalmente funcional.</w:t>
+      </w:r>
+    </w:p>
+    <w:p>
+      <w:pPr>
+        <w:pStyle w:val="ListParagraph"/>
+        <w:numPr>
+          <w:ilvl w:val="2"/>
+          <w:numId w:val="1"/>
+        </w:numPr>
+        <w:spacing w:before="0" w:beforeAutospacing="off" w:after="0" w:afterAutospacing="off"/>
+        <w:rPr>
+          <w:b w:val="0"/>
+          <w:bCs w:val="0"/>
+          <w:noProof w:val="0"/>
+          <w:lang w:val="es-ES"/>
+        </w:rPr>
+      </w:pPr>
+      <w:r>
+        <w:rPr>
+          <w:b w:val="0"/>
+          <w:bCs w:val="0"/>
+          <w:noProof w:val="0"/>
+          <w:lang w:val="es-ES"/>
+        </w:rPr>
+        <w:t>El sistema debe proporcionar un mensaje claro al usuario indicando que su dirección de correo electrónico ha sido validada con éxito después de la confirmación.</w:t>
+      </w:r>
+    </w:p>
+    <w:p>
+      <w:pPr>
+        <w:pStyle w:val="ListParagraph"/>
+        <w:numPr>
+          <w:ilvl w:val="0"/>
+          <w:numId w:val="1"/>
+        </w:numPr>
+        <w:spacing w:before="0" w:beforeAutospacing="off" w:after="0" w:afterAutospacing="off"/>
+        <w:rPr>
+          <w:b w:val="0"/>
+          <w:bCs w:val="0"/>
+          <w:noProof w:val="0"/>
+          <w:lang w:val="es-ES"/>
+        </w:rPr>
+      </w:pPr>
+      <w:r>
+        <w:rPr>
+          <w:b w:val="1"/>
+          <w:bCs w:val="1"/>
+          <w:noProof w:val="0"/>
+          <w:lang w:val="es-ES"/>
+        </w:rPr>
+        <w:t xml:space="preserve">RF21-Cambio de </w:t>
+      </w:r>
+      <w:r>
+        <w:rPr>
+          <w:b w:val="1"/>
+          <w:bCs w:val="1"/>
+          <w:noProof w:val="0"/>
+          <w:lang w:val="es-ES"/>
+        </w:rPr>
+        <w:t>Contraseña:</w:t>
+      </w:r>
+      <w:r>
+        <w:rPr>
+          <w:b w:val="0"/>
+          <w:bCs w:val="0"/>
+          <w:noProof w:val="0"/>
+          <w:lang w:val="es-ES"/>
+        </w:rPr>
+        <w:t xml:space="preserve"> El</w:t>
+      </w:r>
+      <w:r>
+        <w:rPr>
+          <w:b w:val="0"/>
+          <w:bCs w:val="0"/>
+          <w:noProof w:val="0"/>
+          <w:lang w:val="es-ES"/>
+        </w:rPr>
+        <w:t xml:space="preserve"> sistema debe proporcionar a los usuarios la capacidad de cambiar su contraseña en cualquier momento para mejorar la seguridad de su cuenta.</w:t>
+      </w:r>
+    </w:p>
+    <w:p>
+      <w:pPr>
+        <w:pStyle w:val="ListParagraph"/>
+        <w:numPr>
+          <w:ilvl w:val="1"/>
+          <w:numId w:val="1"/>
+        </w:numPr>
+        <w:spacing w:before="300" w:beforeAutospacing="off" w:after="300" w:afterAutospacing="off"/>
+        <w:rPr>
+          <w:b w:val="0"/>
+          <w:bCs w:val="0"/>
+          <w:noProof w:val="0"/>
+          <w:lang w:val="es-ES"/>
+        </w:rPr>
+      </w:pPr>
+      <w:r>
+        <w:rPr>
+          <w:b w:val="0"/>
+          <w:bCs w:val="0"/>
+          <w:noProof w:val="0"/>
+          <w:lang w:val="es-ES"/>
+        </w:rPr>
+        <w:t>Validación:</w:t>
+      </w:r>
+    </w:p>
+    <w:p>
+      <w:pPr>
+        <w:pStyle w:val="ListParagraph"/>
+        <w:numPr>
+          <w:ilvl w:val="2"/>
+          <w:numId w:val="1"/>
+        </w:numPr>
+        <w:spacing w:before="0" w:beforeAutospacing="off" w:after="0" w:afterAutospacing="off"/>
+        <w:rPr>
+          <w:b w:val="0"/>
+          <w:bCs w:val="0"/>
+          <w:noProof w:val="0"/>
+          <w:lang w:val="es-ES"/>
+        </w:rPr>
+      </w:pPr>
+      <w:r>
+        <w:rPr>
+          <w:b w:val="0"/>
+          <w:bCs w:val="0"/>
+          <w:noProof w:val="0"/>
+          <w:lang w:val="es-ES"/>
+        </w:rPr>
+        <w:t>Los usuarios deben tener acceso a una función de cambio de contraseña en su perfil de usuario.</w:t>
+      </w:r>
+    </w:p>
+    <w:p>
+      <w:pPr>
+        <w:pStyle w:val="ListParagraph"/>
+        <w:numPr>
+          <w:ilvl w:val="2"/>
+          <w:numId w:val="1"/>
+        </w:numPr>
+        <w:spacing w:before="0" w:beforeAutospacing="off" w:after="0" w:afterAutospacing="off"/>
+        <w:rPr>
+          <w:b w:val="0"/>
+          <w:bCs w:val="0"/>
+          <w:noProof w:val="0"/>
+          <w:lang w:val="es-ES"/>
+        </w:rPr>
+      </w:pPr>
+      <w:r>
+        <w:rPr>
+          <w:b w:val="0"/>
+          <w:bCs w:val="0"/>
+          <w:noProof w:val="0"/>
+          <w:lang w:val="es-ES"/>
+        </w:rPr>
+        <w:t>Para cambiar la contraseña, los usuarios deben verificar su identidad a través de la confirmación por correo electrónico.</w:t>
+      </w:r>
+    </w:p>
+    <w:p>
+      <w:pPr>
+        <w:pStyle w:val="ListParagraph"/>
+        <w:numPr>
+          <w:ilvl w:val="2"/>
+          <w:numId w:val="1"/>
+        </w:numPr>
+        <w:spacing w:before="0" w:beforeAutospacing="off" w:after="0" w:afterAutospacing="off"/>
+        <w:rPr>
+          <w:b w:val="0"/>
+          <w:bCs w:val="0"/>
+          <w:noProof w:val="0"/>
+          <w:lang w:val="es-ES"/>
+        </w:rPr>
+      </w:pPr>
+      <w:r>
+        <w:rPr>
+          <w:b w:val="0"/>
+          <w:bCs w:val="0"/>
+          <w:noProof w:val="0"/>
+          <w:lang w:val="es-ES"/>
+        </w:rPr>
+        <w:t>Una vez cambiada la contraseña, el sistema debe garantizar que la nueva contraseña sea válida y cumpla con los criterios de seguridad establecidos.</w:t>
+      </w:r>
+    </w:p>
+    <w:p>
+      <w:pPr>
+        <w:pStyle w:val="Normal"/>
+        <w:spacing w:before="0" w:beforeAutospacing="off" w:after="0" w:afterAutospacing="off"/>
+        <w:ind w:left="0"/>
+        <w:rPr>
+          <w:b w:val="0"/>
+          <w:bCs w:val="0"/>
+          <w:noProof w:val="0"/>
+          <w:lang w:val="es-ES"/>
+        </w:rPr>
+      </w:pPr>
+    </w:p>
+    <w:p>
+      <w:pPr>
+        <w:pStyle w:val="Normal"/>
+        <w:ind w:left="0"/>
+        <w:rPr>
+          <w:noProof w:val="0"/>
+          <w:lang w:val="es-ES"/>
+        </w:rPr>
+      </w:pPr>
+    </w:p>
+    <w:p>
+      <w:pPr>
+        <w:pStyle w:val="Normal"/>
+        <w:ind w:left="0"/>
+        <w:rPr>
+          <w:b w:val="0"/>
+          <w:bCs w:val="0"/>
+          <w:noProof w:val="0"/>
+          <w:lang w:val="es-ES"/>
+        </w:rPr>
+      </w:pPr>
+    </w:p>
     <w:sectPr>
       <w:pgSz w:w="11906" w:h="16838" w:orient="portrait"/>
       <w:pgMar w:top="1417" w:right="1701" w:bottom="1417" w:left="1701" w:header="708" w:footer="708" w:gutter="0"/>
@@ -1303,7 +2464,7 @@
     <w:nsid w:val="14971ED4"/>
     <w:multiLevelType w:val="hybridMultilevel"/>
     <w:tmpl w:val="BDD4028A"/>
-    <w:lvl w:ilvl="0" w:tplc="0C0A0001">
+    <w:lvl w:ilvl="0">
       <w:start w:val="1"/>
       <w:numFmt w:val="bullet"/>
       <w:lvlText w:val=""/>

</xml_diff>